<commit_message>
Initial State needs to be modified
</commit_message>
<xml_diff>
--- a/Inhaltsverzeichnis.docx
+++ b/Inhaltsverzeichnis.docx
@@ -6,13 +6,13 @@
       <w:pPr>
         <w:rPr>
           <w:b/>
-          <w:sz w:val="44"/>
-        </w:rPr>
-      </w:pPr>
-      <w:r>
-        <w:rPr>
-          <w:b/>
-          <w:sz w:val="44"/>
+          <w:sz w:val="52"/>
+        </w:rPr>
+      </w:pPr>
+      <w:r>
+        <w:rPr>
+          <w:b/>
+          <w:sz w:val="52"/>
         </w:rPr>
         <w:t>Inhaltsverzeichnis</w:t>
       </w:r>
@@ -27,15 +27,36 @@
         <w:spacing w:after="0" w:line="240" w:lineRule="auto"/>
         <w:rPr>
           <w:b/>
-          <w:sz w:val="24"/>
-        </w:rPr>
-      </w:pPr>
-      <w:r>
-        <w:rPr>
-          <w:b/>
-          <w:sz w:val="24"/>
+          <w:sz w:val="32"/>
+        </w:rPr>
+      </w:pPr>
+      <w:r>
+        <w:rPr>
+          <w:b/>
+          <w:sz w:val="32"/>
         </w:rPr>
         <w:t>Einleitung</w:t>
+      </w:r>
+      <w:r>
+        <w:rPr>
+          <w:b/>
+          <w:sz w:val="32"/>
+        </w:rPr>
+        <w:t>. . . . . . . . . . . . . . . . . . .</w:t>
+      </w:r>
+      <w:r>
+        <w:rPr>
+          <w:b/>
+          <w:sz w:val="32"/>
+        </w:rPr>
+        <w:t xml:space="preserve"> . . . . . . . . . . . . . . . . . . . .</w:t>
+      </w:r>
+      <w:r>
+        <w:rPr>
+          <w:b/>
+          <w:sz w:val="32"/>
+        </w:rPr>
+        <w:t xml:space="preserve"> . . . . . . . . </w:t>
       </w:r>
     </w:p>
     <w:p>
@@ -43,12 +64,32 @@
         <w:pStyle w:val="Listenabsatz"/>
         <w:numPr>
           <w:ilvl w:val="1"/>
-          <w:numId w:val="4"/>
+          <w:numId w:val="1"/>
         </w:numPr>
         <w:spacing w:after="0" w:line="240" w:lineRule="auto"/>
-      </w:pPr>
-      <w:r>
+        <w:rPr>
+          <w:sz w:val="32"/>
+        </w:rPr>
+      </w:pPr>
+      <w:r>
+        <w:rPr>
+          <w:sz w:val="28"/>
+        </w:rPr>
         <w:t>Zielsetzung der Arbeit</w:t>
+      </w:r>
+      <w:r>
+        <w:rPr>
+          <w:b/>
+          <w:sz w:val="32"/>
+        </w:rPr>
+        <w:t xml:space="preserve"> . . . . . . . . . . . . . . . . . . . .</w:t>
+      </w:r>
+      <w:r>
+        <w:rPr>
+          <w:b/>
+          <w:sz w:val="32"/>
+        </w:rPr>
+        <w:t xml:space="preserve"> . . . . . . . . . . . . </w:t>
       </w:r>
     </w:p>
     <w:p>
@@ -56,18 +97,41 @@
         <w:pStyle w:val="Listenabsatz"/>
         <w:numPr>
           <w:ilvl w:val="1"/>
-          <w:numId w:val="4"/>
+          <w:numId w:val="1"/>
         </w:numPr>
         <w:spacing w:after="0" w:line="240" w:lineRule="auto"/>
-      </w:pPr>
-      <w:r>
+        <w:rPr>
+          <w:sz w:val="32"/>
+        </w:rPr>
+      </w:pPr>
+      <w:r>
+        <w:rPr>
+          <w:sz w:val="28"/>
+        </w:rPr>
         <w:t>Struktur der Arbeit</w:t>
+      </w:r>
+      <w:r>
+        <w:rPr>
+          <w:b/>
+          <w:sz w:val="32"/>
+        </w:rPr>
+        <w:t xml:space="preserve"> . . . . . . . . . . . . . . . . . . . .</w:t>
+      </w:r>
+      <w:r>
+        <w:rPr>
+          <w:b/>
+          <w:sz w:val="32"/>
+        </w:rPr>
+        <w:t xml:space="preserve"> . . . . . . . . . . . . . . </w:t>
       </w:r>
     </w:p>
     <w:p>
       <w:pPr>
         <w:spacing w:after="0" w:line="240" w:lineRule="auto"/>
         <w:ind w:left="708"/>
+        <w:rPr>
+          <w:sz w:val="28"/>
+        </w:rPr>
       </w:pPr>
     </w:p>
     <w:p>
@@ -79,13 +143,13 @@
         </w:numPr>
         <w:rPr>
           <w:b/>
-          <w:sz w:val="24"/>
-        </w:rPr>
-      </w:pPr>
-      <w:r>
-        <w:rPr>
-          <w:b/>
-          <w:sz w:val="24"/>
+          <w:sz w:val="32"/>
+        </w:rPr>
+      </w:pPr>
+      <w:r>
+        <w:rPr>
+          <w:b/>
+          <w:sz w:val="32"/>
         </w:rPr>
         <w:t>Grundlagen</w:t>
       </w:r>
@@ -93,121 +157,295 @@
     <w:p>
       <w:pPr>
         <w:pStyle w:val="Listenabsatz"/>
-        <w:tabs>
-          <w:tab w:val="left" w:pos="2730"/>
-        </w:tabs>
-      </w:pPr>
-      <w:r>
-        <w:t>2.1    OMNet++</w:t>
+        <w:numPr>
+          <w:ilvl w:val="1"/>
+          <w:numId w:val="1"/>
+        </w:numPr>
+        <w:rPr>
+          <w:sz w:val="32"/>
+        </w:rPr>
+      </w:pPr>
+      <w:r>
+        <w:rPr>
+          <w:sz w:val="28"/>
+        </w:rPr>
+        <w:t>OMNet++</w:t>
+      </w:r>
+      <w:r>
+        <w:rPr>
+          <w:b/>
+          <w:sz w:val="32"/>
+        </w:rPr>
+        <w:t xml:space="preserve"> . . . . . . . . . . . . . . . . . . . . . . . . . . . . . . . . . . . . . .</w:t>
+      </w:r>
+      <w:r>
+        <w:rPr>
+          <w:b/>
+          <w:sz w:val="32"/>
+        </w:rPr>
+        <w:t xml:space="preserve"> . . . </w:t>
       </w:r>
     </w:p>
     <w:p>
       <w:pPr>
         <w:pStyle w:val="Listenabsatz"/>
-        <w:tabs>
-          <w:tab w:val="left" w:pos="2730"/>
-        </w:tabs>
-      </w:pPr>
-      <w:r>
-        <w:t>2.2</w:t>
-      </w:r>
-      <w:r>
-        <w:t xml:space="preserve">    INET</w:t>
-      </w:r>
-      <w:bookmarkStart w:id="0" w:name="_GoBack"/>
-      <w:bookmarkEnd w:id="0"/>
+        <w:numPr>
+          <w:ilvl w:val="1"/>
+          <w:numId w:val="1"/>
+        </w:numPr>
+        <w:rPr>
+          <w:sz w:val="32"/>
+        </w:rPr>
+      </w:pPr>
+      <w:r>
+        <w:rPr>
+          <w:sz w:val="28"/>
+        </w:rPr>
+        <w:t>INET</w:t>
+      </w:r>
+      <w:r>
+        <w:rPr>
+          <w:b/>
+          <w:sz w:val="32"/>
+        </w:rPr>
+        <w:t xml:space="preserve"> . . . . . . . . . . . . . . . . . . . . . . . . . . . . . . . . . . . . . .</w:t>
+      </w:r>
+      <w:r>
+        <w:rPr>
+          <w:b/>
+          <w:sz w:val="32"/>
+        </w:rPr>
+        <w:t xml:space="preserve"> . . . . . . . </w:t>
+      </w:r>
     </w:p>
     <w:p>
       <w:pPr>
         <w:pStyle w:val="Listenabsatz"/>
-        <w:tabs>
-          <w:tab w:val="left" w:pos="2730"/>
-        </w:tabs>
-      </w:pPr>
-      <w:r>
-        <w:t>2.3    Finite State Machines</w:t>
-      </w:r>
-      <w:r>
-        <w:t xml:space="preserve"> von </w:t>
-      </w:r>
-      <w:r>
-        <w:t>OMNet++</w:t>
+        <w:numPr>
+          <w:ilvl w:val="1"/>
+          <w:numId w:val="1"/>
+        </w:numPr>
+        <w:rPr>
+          <w:sz w:val="32"/>
+        </w:rPr>
+      </w:pPr>
+      <w:r>
+        <w:rPr>
+          <w:sz w:val="28"/>
+        </w:rPr>
+        <w:t>Plug-Ins</w:t>
+      </w:r>
+      <w:r>
+        <w:rPr>
+          <w:b/>
+          <w:sz w:val="32"/>
+        </w:rPr>
+        <w:t xml:space="preserve"> . . . . . . . . . . . . . . . . . . . . . . . . . . . . . . . . . . . . . .</w:t>
+      </w:r>
+      <w:r>
+        <w:rPr>
+          <w:b/>
+          <w:sz w:val="32"/>
+        </w:rPr>
+        <w:t xml:space="preserve"> . . . . </w:t>
       </w:r>
     </w:p>
     <w:p>
       <w:pPr>
         <w:pStyle w:val="Listenabsatz"/>
-        <w:tabs>
-          <w:tab w:val="left" w:pos="2730"/>
-        </w:tabs>
-        <w:rPr>
-          <w:lang w:val="en-US"/>
-        </w:rPr>
-      </w:pPr>
-      <w:r>
-        <w:rPr>
-          <w:lang w:val="en-US"/>
-        </w:rPr>
-        <w:t xml:space="preserve">          2.3.1    Overview</w:t>
+        <w:numPr>
+          <w:ilvl w:val="1"/>
+          <w:numId w:val="1"/>
+        </w:numPr>
+        <w:rPr>
+          <w:sz w:val="32"/>
+        </w:rPr>
+      </w:pPr>
+      <w:r>
+        <w:rPr>
+          <w:sz w:val="28"/>
+        </w:rPr>
+        <w:t>Finite State Machines</w:t>
+      </w:r>
+      <w:r>
+        <w:rPr>
+          <w:sz w:val="28"/>
+        </w:rPr>
+        <w:t xml:space="preserve"> von OMNet++</w:t>
+      </w:r>
+      <w:r>
+        <w:rPr>
+          <w:b/>
+          <w:sz w:val="32"/>
+        </w:rPr>
+        <w:t xml:space="preserve"> . . . . . . . . . . . . . . . . . . . .</w:t>
+      </w:r>
+      <w:r>
+        <w:rPr>
+          <w:b/>
+          <w:sz w:val="32"/>
+        </w:rPr>
+        <w:t xml:space="preserve"> . . </w:t>
       </w:r>
     </w:p>
     <w:p>
       <w:pPr>
         <w:pStyle w:val="Listenabsatz"/>
-        <w:tabs>
-          <w:tab w:val="left" w:pos="2730"/>
-        </w:tabs>
-      </w:pPr>
-      <w:r>
-        <w:t xml:space="preserve">          </w:t>
-      </w:r>
-      <w:r>
-        <w:t xml:space="preserve">2.3.2    </w:t>
-      </w:r>
-      <w:r>
+        <w:numPr>
+          <w:ilvl w:val="2"/>
+          <w:numId w:val="1"/>
+        </w:numPr>
+        <w:rPr>
+          <w:sz w:val="32"/>
+        </w:rPr>
+      </w:pPr>
+      <w:r>
+        <w:rPr>
+          <w:sz w:val="28"/>
+        </w:rPr>
+        <w:t>Overview</w:t>
+      </w:r>
+      <w:r>
+        <w:rPr>
+          <w:b/>
+          <w:sz w:val="32"/>
+        </w:rPr>
+        <w:t xml:space="preserve"> . . . . . . . . . . . . . . . . . . . . . . . . . . . . . . . . . . . .</w:t>
+      </w:r>
+      <w:r>
+        <w:rPr>
+          <w:b/>
+          <w:sz w:val="32"/>
+        </w:rPr>
+        <w:t xml:space="preserve"> .</w:t>
+      </w:r>
+    </w:p>
+    <w:p>
+      <w:pPr>
+        <w:pStyle w:val="Listenabsatz"/>
+        <w:numPr>
+          <w:ilvl w:val="2"/>
+          <w:numId w:val="1"/>
+        </w:numPr>
+        <w:rPr>
+          <w:sz w:val="32"/>
+        </w:rPr>
+      </w:pPr>
+      <w:r>
+        <w:rPr>
+          <w:sz w:val="28"/>
+        </w:rPr>
         <w:t>FSM API</w:t>
       </w:r>
+      <w:r>
+        <w:rPr>
+          <w:b/>
+          <w:sz w:val="32"/>
+        </w:rPr>
+        <w:t xml:space="preserve"> . . . . . . . . . . . . . . . . . . . . . . . . . . . . . . . . . . . . . .</w:t>
+      </w:r>
+      <w:r>
+        <w:rPr>
+          <w:b/>
+          <w:sz w:val="32"/>
+        </w:rPr>
+        <w:t xml:space="preserve"> </w:t>
+      </w:r>
     </w:p>
     <w:p>
       <w:pPr>
         <w:pStyle w:val="Listenabsatz"/>
-        <w:tabs>
-          <w:tab w:val="left" w:pos="2730"/>
-        </w:tabs>
-      </w:pPr>
-      <w:r>
-        <w:t xml:space="preserve">          2.3.3    </w:t>
-      </w:r>
-      <w:r>
+        <w:numPr>
+          <w:ilvl w:val="2"/>
+          <w:numId w:val="1"/>
+        </w:numPr>
+        <w:rPr>
+          <w:sz w:val="32"/>
+        </w:rPr>
+      </w:pPr>
+      <w:r>
+        <w:rPr>
+          <w:sz w:val="28"/>
+        </w:rPr>
         <w:t>Debugging FSMs</w:t>
       </w:r>
+      <w:r>
+        <w:rPr>
+          <w:b/>
+          <w:sz w:val="32"/>
+        </w:rPr>
+        <w:t xml:space="preserve"> . . . . . . . . . . . . . . . . . . . .</w:t>
+      </w:r>
+      <w:r>
+        <w:rPr>
+          <w:b/>
+          <w:sz w:val="32"/>
+        </w:rPr>
+        <w:t xml:space="preserve"> . . . . . . . . . . . .</w:t>
+      </w:r>
     </w:p>
     <w:p>
       <w:pPr>
         <w:pStyle w:val="Listenabsatz"/>
-        <w:tabs>
-          <w:tab w:val="left" w:pos="2730"/>
-        </w:tabs>
-      </w:pPr>
-      <w:r>
-        <w:t xml:space="preserve">          2.3.4    </w:t>
-      </w:r>
-      <w:r>
+        <w:numPr>
+          <w:ilvl w:val="2"/>
+          <w:numId w:val="1"/>
+        </w:numPr>
+        <w:rPr>
+          <w:sz w:val="32"/>
+        </w:rPr>
+      </w:pPr>
+      <w:r>
+        <w:rPr>
+          <w:sz w:val="28"/>
+        </w:rPr>
         <w:t>Implementierung</w:t>
       </w:r>
+      <w:r>
+        <w:rPr>
+          <w:b/>
+          <w:sz w:val="32"/>
+        </w:rPr>
+        <w:t xml:space="preserve"> . . . . . . . . . . . . . . . . . . . .</w:t>
+      </w:r>
+      <w:r>
+        <w:rPr>
+          <w:b/>
+          <w:sz w:val="32"/>
+        </w:rPr>
+        <w:t xml:space="preserve"> . . . . . . . . . . . </w:t>
+      </w:r>
     </w:p>
     <w:p>
       <w:pPr>
         <w:pStyle w:val="Listenabsatz"/>
-        <w:tabs>
-          <w:tab w:val="left" w:pos="2730"/>
-        </w:tabs>
-      </w:pPr>
-      <w:r>
-        <w:t xml:space="preserve">          2.3.5    </w:t>
-      </w:r>
-      <w:r>
+        <w:numPr>
+          <w:ilvl w:val="2"/>
+          <w:numId w:val="1"/>
+        </w:numPr>
+        <w:rPr>
+          <w:sz w:val="32"/>
+        </w:rPr>
+      </w:pPr>
+      <w:r>
+        <w:rPr>
+          <w:sz w:val="28"/>
+        </w:rPr>
         <w:t>Beispiel</w:t>
+      </w:r>
+      <w:r>
+        <w:rPr>
+          <w:b/>
+          <w:sz w:val="32"/>
+        </w:rPr>
+        <w:t xml:space="preserve"> . . . . . . . . . . . . . . . . . . . . . . . . . . . . . . . . . . . . . .</w:t>
+      </w:r>
+      <w:r>
+        <w:rPr>
+          <w:b/>
+          <w:sz w:val="32"/>
+        </w:rPr>
+        <w:t xml:space="preserve"> </w:t>
       </w:r>
     </w:p>
     <w:p>
@@ -219,15 +457,29 @@
         </w:numPr>
         <w:rPr>
           <w:b/>
-          <w:sz w:val="24"/>
-        </w:rPr>
-      </w:pPr>
-      <w:r>
-        <w:rPr>
-          <w:b/>
-          <w:sz w:val="24"/>
+          <w:sz w:val="32"/>
+        </w:rPr>
+      </w:pPr>
+      <w:r>
+        <w:rPr>
+          <w:b/>
+          <w:sz w:val="32"/>
         </w:rPr>
         <w:t>Anforderungen</w:t>
+      </w:r>
+      <w:r>
+        <w:rPr>
+          <w:b/>
+          <w:sz w:val="32"/>
+        </w:rPr>
+        <w:t xml:space="preserve"> . . . . . . . . . . . . . . . . . . . . . . . . . . . . . . . . . . . . . .</w:t>
+      </w:r>
+      <w:r>
+        <w:rPr>
+          <w:b/>
+          <w:sz w:val="32"/>
+        </w:rPr>
+        <w:t xml:space="preserve"> . . . .</w:t>
       </w:r>
     </w:p>
     <w:p>
@@ -239,15 +491,66 @@
         </w:numPr>
         <w:rPr>
           <w:b/>
-          <w:sz w:val="24"/>
-        </w:rPr>
-      </w:pPr>
-      <w:r>
-        <w:rPr>
-          <w:b/>
-          <w:sz w:val="24"/>
+          <w:sz w:val="32"/>
+        </w:rPr>
+      </w:pPr>
+      <w:r>
+        <w:rPr>
+          <w:b/>
+          <w:sz w:val="32"/>
         </w:rPr>
         <w:t>Konzeption</w:t>
+      </w:r>
+      <w:r>
+        <w:rPr>
+          <w:b/>
+          <w:sz w:val="32"/>
+        </w:rPr>
+        <w:t xml:space="preserve"> . . . . . . . . . . . . . . . . . . . . . . . . . . . . . . . . . . . . . .</w:t>
+      </w:r>
+      <w:r>
+        <w:rPr>
+          <w:b/>
+          <w:sz w:val="32"/>
+        </w:rPr>
+        <w:t xml:space="preserve"> . . . . . . . </w:t>
+      </w:r>
+    </w:p>
+    <w:p>
+      <w:pPr>
+        <w:pStyle w:val="Listenabsatz"/>
+        <w:numPr>
+          <w:ilvl w:val="1"/>
+          <w:numId w:val="1"/>
+        </w:numPr>
+        <w:rPr>
+          <w:sz w:val="32"/>
+          <w:lang w:val="en-US"/>
+        </w:rPr>
+      </w:pPr>
+      <w:r>
+        <w:rPr>
+          <w:bCs/>
+          <w:sz w:val="28"/>
+          <w:lang w:val="en-US"/>
+        </w:rPr>
+        <w:t xml:space="preserve">State Pattern vs. OMNet++ FSM </w:t>
+      </w:r>
+      <w:r>
+        <w:rPr>
+          <w:b/>
+          <w:sz w:val="32"/>
+          <w:lang w:val="en-US"/>
+        </w:rPr>
+        <w:t xml:space="preserve"> . . . . . . . . . . . . . . . . . . . .</w:t>
+      </w:r>
+      <w:r>
+        <w:rPr>
+          <w:b/>
+          <w:sz w:val="32"/>
+          <w:lang w:val="en-US"/>
+        </w:rPr>
+        <w:t xml:space="preserve"> . . . . . </w:t>
       </w:r>
     </w:p>
     <w:p>
@@ -259,17 +562,31 @@
         </w:numPr>
         <w:rPr>
           <w:b/>
-          <w:sz w:val="24"/>
+          <w:sz w:val="32"/>
           <w:szCs w:val="24"/>
         </w:rPr>
       </w:pPr>
       <w:r>
         <w:rPr>
           <w:b/>
-          <w:sz w:val="24"/>
+          <w:sz w:val="32"/>
           <w:szCs w:val="24"/>
         </w:rPr>
         <w:t>Verifikation und Test</w:t>
+      </w:r>
+      <w:r>
+        <w:rPr>
+          <w:b/>
+          <w:sz w:val="32"/>
+        </w:rPr>
+        <w:t xml:space="preserve"> . . . . . . . . . . . . . . . . . . . . . . . . . . . . . . . . . . . .</w:t>
+      </w:r>
+      <w:r>
+        <w:rPr>
+          <w:b/>
+          <w:sz w:val="32"/>
+        </w:rPr>
+        <w:t xml:space="preserve"> . </w:t>
       </w:r>
     </w:p>
     <w:p>
@@ -281,18 +598,70 @@
         </w:numPr>
         <w:rPr>
           <w:b/>
-          <w:sz w:val="24"/>
+          <w:sz w:val="32"/>
           <w:szCs w:val="24"/>
         </w:rPr>
       </w:pPr>
       <w:r>
         <w:rPr>
           <w:b/>
-          <w:sz w:val="24"/>
+          <w:sz w:val="32"/>
           <w:szCs w:val="24"/>
         </w:rPr>
         <w:t>Fazit</w:t>
       </w:r>
+      <w:r>
+        <w:rPr>
+          <w:b/>
+          <w:sz w:val="32"/>
+        </w:rPr>
+        <w:t xml:space="preserve"> . . . . . . . . . . . . . . . . . . . . . . . . . . . . . . . . . . . . . .</w:t>
+      </w:r>
+      <w:r>
+        <w:rPr>
+          <w:b/>
+          <w:sz w:val="32"/>
+        </w:rPr>
+        <w:t xml:space="preserve"> . . . . . . . . . . . . . </w:t>
+      </w:r>
+    </w:p>
+    <w:p>
+      <w:pPr>
+        <w:pStyle w:val="Listenabsatz"/>
+        <w:numPr>
+          <w:ilvl w:val="0"/>
+          <w:numId w:val="1"/>
+        </w:numPr>
+        <w:rPr>
+          <w:b/>
+          <w:sz w:val="32"/>
+          <w:szCs w:val="24"/>
+        </w:rPr>
+      </w:pPr>
+      <w:r>
+        <w:rPr>
+          <w:b/>
+          <w:sz w:val="32"/>
+          <w:szCs w:val="24"/>
+        </w:rPr>
+        <w:t>Literaturverzeichnis</w:t>
+      </w:r>
+      <w:r>
+        <w:rPr>
+          <w:b/>
+          <w:sz w:val="32"/>
+        </w:rPr>
+        <w:t xml:space="preserve"> . . . . . . . . . . . . . . . . . . . . . . . . . . . . . . . . . . . . . .</w:t>
+      </w:r>
+      <w:r>
+        <w:rPr>
+          <w:b/>
+          <w:sz w:val="32"/>
+        </w:rPr>
+        <w:t xml:space="preserve"> </w:t>
+      </w:r>
+      <w:bookmarkStart w:id="0" w:name="_GoBack"/>
+      <w:bookmarkEnd w:id="0"/>
     </w:p>
     <w:sectPr>
       <w:pgSz w:w="11906" w:h="16838"/>
@@ -647,90 +1016,90 @@
   </w:abstractNum>
   <w:abstractNum w:abstractNumId="3">
     <w:nsid w:val="71812225"/>
-    <w:multiLevelType w:val="hybridMultilevel"/>
-    <w:tmpl w:val="AF5A851A"/>
-    <w:lvl w:ilvl="0" w:tplc="EFCC0370">
-      <w:start w:val="1"/>
-      <w:numFmt w:val="decimal"/>
-      <w:lvlText w:val="%1"/>
-      <w:lvlJc w:val="left"/>
-      <w:pPr>
-        <w:ind w:left="720" w:hanging="360"/>
-      </w:pPr>
-      <w:rPr>
-        <w:rFonts w:hint="default"/>
-      </w:rPr>
-    </w:lvl>
-    <w:lvl w:ilvl="1" w:tplc="04070019">
-      <w:start w:val="1"/>
-      <w:numFmt w:val="lowerLetter"/>
-      <w:lvlText w:val="%2."/>
-      <w:lvlJc w:val="left"/>
-      <w:pPr>
-        <w:ind w:left="1440" w:hanging="360"/>
-      </w:pPr>
-    </w:lvl>
-    <w:lvl w:ilvl="2" w:tplc="0407001B" w:tentative="1">
-      <w:start w:val="1"/>
-      <w:numFmt w:val="lowerRoman"/>
-      <w:lvlText w:val="%3."/>
-      <w:lvlJc w:val="right"/>
-      <w:pPr>
-        <w:ind w:left="2160" w:hanging="180"/>
-      </w:pPr>
-    </w:lvl>
-    <w:lvl w:ilvl="3" w:tplc="0407000F" w:tentative="1">
-      <w:start w:val="1"/>
-      <w:numFmt w:val="decimal"/>
-      <w:lvlText w:val="%4."/>
-      <w:lvlJc w:val="left"/>
-      <w:pPr>
-        <w:ind w:left="2880" w:hanging="360"/>
-      </w:pPr>
-    </w:lvl>
-    <w:lvl w:ilvl="4" w:tplc="04070019" w:tentative="1">
-      <w:start w:val="1"/>
-      <w:numFmt w:val="lowerLetter"/>
-      <w:lvlText w:val="%5."/>
-      <w:lvlJc w:val="left"/>
-      <w:pPr>
-        <w:ind w:left="3600" w:hanging="360"/>
-      </w:pPr>
-    </w:lvl>
-    <w:lvl w:ilvl="5" w:tplc="0407001B" w:tentative="1">
-      <w:start w:val="1"/>
-      <w:numFmt w:val="lowerRoman"/>
-      <w:lvlText w:val="%6."/>
-      <w:lvlJc w:val="right"/>
-      <w:pPr>
-        <w:ind w:left="4320" w:hanging="180"/>
-      </w:pPr>
-    </w:lvl>
-    <w:lvl w:ilvl="6" w:tplc="0407000F" w:tentative="1">
-      <w:start w:val="1"/>
-      <w:numFmt w:val="decimal"/>
-      <w:lvlText w:val="%7."/>
-      <w:lvlJc w:val="left"/>
-      <w:pPr>
-        <w:ind w:left="5040" w:hanging="360"/>
-      </w:pPr>
-    </w:lvl>
-    <w:lvl w:ilvl="7" w:tplc="04070019" w:tentative="1">
-      <w:start w:val="1"/>
-      <w:numFmt w:val="lowerLetter"/>
-      <w:lvlText w:val="%8."/>
-      <w:lvlJc w:val="left"/>
-      <w:pPr>
-        <w:ind w:left="5760" w:hanging="360"/>
-      </w:pPr>
-    </w:lvl>
-    <w:lvl w:ilvl="8" w:tplc="0407001B" w:tentative="1">
-      <w:start w:val="1"/>
-      <w:numFmt w:val="lowerRoman"/>
-      <w:lvlText w:val="%9."/>
-      <w:lvlJc w:val="right"/>
-      <w:pPr>
-        <w:ind w:left="6480" w:hanging="180"/>
+    <w:multiLevelType w:val="multilevel"/>
+    <w:tmpl w:val="0407001F"/>
+    <w:lvl w:ilvl="0">
+      <w:start w:val="1"/>
+      <w:numFmt w:val="decimal"/>
+      <w:lvlText w:val="%1."/>
+      <w:lvlJc w:val="left"/>
+      <w:pPr>
+        <w:ind w:left="360" w:hanging="360"/>
+      </w:pPr>
+      <w:rPr>
+        <w:rFonts w:hint="default"/>
+      </w:rPr>
+    </w:lvl>
+    <w:lvl w:ilvl="1">
+      <w:start w:val="1"/>
+      <w:numFmt w:val="decimal"/>
+      <w:lvlText w:val="%1.%2."/>
+      <w:lvlJc w:val="left"/>
+      <w:pPr>
+        <w:ind w:left="792" w:hanging="432"/>
+      </w:pPr>
+    </w:lvl>
+    <w:lvl w:ilvl="2">
+      <w:start w:val="1"/>
+      <w:numFmt w:val="decimal"/>
+      <w:lvlText w:val="%1.%2.%3."/>
+      <w:lvlJc w:val="left"/>
+      <w:pPr>
+        <w:ind w:left="1224" w:hanging="504"/>
+      </w:pPr>
+    </w:lvl>
+    <w:lvl w:ilvl="3">
+      <w:start w:val="1"/>
+      <w:numFmt w:val="decimal"/>
+      <w:lvlText w:val="%1.%2.%3.%4."/>
+      <w:lvlJc w:val="left"/>
+      <w:pPr>
+        <w:ind w:left="1728" w:hanging="648"/>
+      </w:pPr>
+    </w:lvl>
+    <w:lvl w:ilvl="4">
+      <w:start w:val="1"/>
+      <w:numFmt w:val="decimal"/>
+      <w:lvlText w:val="%1.%2.%3.%4.%5."/>
+      <w:lvlJc w:val="left"/>
+      <w:pPr>
+        <w:ind w:left="2232" w:hanging="792"/>
+      </w:pPr>
+    </w:lvl>
+    <w:lvl w:ilvl="5">
+      <w:start w:val="1"/>
+      <w:numFmt w:val="decimal"/>
+      <w:lvlText w:val="%1.%2.%3.%4.%5.%6."/>
+      <w:lvlJc w:val="left"/>
+      <w:pPr>
+        <w:ind w:left="2736" w:hanging="936"/>
+      </w:pPr>
+    </w:lvl>
+    <w:lvl w:ilvl="6">
+      <w:start w:val="1"/>
+      <w:numFmt w:val="decimal"/>
+      <w:lvlText w:val="%1.%2.%3.%4.%5.%6.%7."/>
+      <w:lvlJc w:val="left"/>
+      <w:pPr>
+        <w:ind w:left="3240" w:hanging="1080"/>
+      </w:pPr>
+    </w:lvl>
+    <w:lvl w:ilvl="7">
+      <w:start w:val="1"/>
+      <w:numFmt w:val="decimal"/>
+      <w:lvlText w:val="%1.%2.%3.%4.%5.%6.%7.%8."/>
+      <w:lvlJc w:val="left"/>
+      <w:pPr>
+        <w:ind w:left="3744" w:hanging="1224"/>
+      </w:pPr>
+    </w:lvl>
+    <w:lvl w:ilvl="8">
+      <w:start w:val="1"/>
+      <w:numFmt w:val="decimal"/>
+      <w:lvlText w:val="%1.%2.%3.%4.%5.%6.%7.%8.%9."/>
+      <w:lvlJc w:val="left"/>
+      <w:pPr>
+        <w:ind w:left="4320" w:hanging="1440"/>
       </w:pPr>
     </w:lvl>
   </w:abstractNum>
@@ -912,7 +1281,6 @@
   <w:style w:type="character" w:default="1" w:styleId="Absatz-Standardschriftart">
     <w:name w:val="Default Paragraph Font"/>
     <w:uiPriority w:val="1"/>
-    <w:semiHidden/>
     <w:unhideWhenUsed/>
   </w:style>
   <w:style w:type="table" w:default="1" w:styleId="NormaleTabelle">
@@ -946,6 +1314,22 @@
       <w:ind w:left="720"/>
       <w:contextualSpacing/>
     </w:pPr>
+  </w:style>
+  <w:style w:type="paragraph" w:customStyle="1" w:styleId="Default">
+    <w:name w:val="Default"/>
+    <w:rsid w:val="000D6C07"/>
+    <w:pPr>
+      <w:autoSpaceDE w:val="0"/>
+      <w:autoSpaceDN w:val="0"/>
+      <w:adjustRightInd w:val="0"/>
+      <w:spacing w:after="0" w:line="240" w:lineRule="auto"/>
+    </w:pPr>
+    <w:rPr>
+      <w:rFonts w:ascii="Century Gothic" w:hAnsi="Century Gothic" w:cs="Century Gothic"/>
+      <w:color w:val="000000"/>
+      <w:sz w:val="24"/>
+      <w:szCs w:val="24"/>
+    </w:rPr>
   </w:style>
 </w:styles>
 </file>
@@ -1113,7 +1497,6 @@
   <w:style w:type="character" w:default="1" w:styleId="Absatz-Standardschriftart">
     <w:name w:val="Default Paragraph Font"/>
     <w:uiPriority w:val="1"/>
-    <w:semiHidden/>
     <w:unhideWhenUsed/>
   </w:style>
   <w:style w:type="table" w:default="1" w:styleId="NormaleTabelle">
@@ -1147,6 +1530,22 @@
       <w:ind w:left="720"/>
       <w:contextualSpacing/>
     </w:pPr>
+  </w:style>
+  <w:style w:type="paragraph" w:customStyle="1" w:styleId="Default">
+    <w:name w:val="Default"/>
+    <w:rsid w:val="000D6C07"/>
+    <w:pPr>
+      <w:autoSpaceDE w:val="0"/>
+      <w:autoSpaceDN w:val="0"/>
+      <w:adjustRightInd w:val="0"/>
+      <w:spacing w:after="0" w:line="240" w:lineRule="auto"/>
+    </w:pPr>
+    <w:rPr>
+      <w:rFonts w:ascii="Century Gothic" w:hAnsi="Century Gothic" w:cs="Century Gothic"/>
+      <w:color w:val="000000"/>
+      <w:sz w:val="24"/>
+      <w:szCs w:val="24"/>
+    </w:rPr>
   </w:style>
 </w:styles>
 </file>

</xml_diff>